<commit_message>
Fix HSDV and VSDV displaying
</commit_message>
<xml_diff>
--- a/files/Doc/дипломна робота.docx
+++ b/files/Doc/дипломна робота.docx
@@ -33444,25 +33444,7 @@
           <w:szCs w:val="28"/>
           <w:lang w:val="uk-UA"/>
         </w:rPr>
-        <w:t xml:space="preserve">, </w:t>
-      </w:r>
-      <w:r>
-        <w:rPr>
-          <w:rFonts w:ascii="Times New Roman" w:hAnsi="Times New Roman" w:cs="Times New Roman"/>
-          <w:sz w:val="28"/>
-          <w:szCs w:val="28"/>
-          <w:lang w:val="uk-UA"/>
-        </w:rPr>
-        <w:t>де факто</w:t>
-      </w:r>
-      <w:r>
-        <w:rPr>
-          <w:rFonts w:ascii="Times New Roman" w:hAnsi="Times New Roman" w:cs="Times New Roman"/>
-          <w:sz w:val="28"/>
-          <w:szCs w:val="28"/>
-          <w:lang w:val="uk-UA"/>
-        </w:rPr>
-        <w:t>,</w:t>
+        <w:t>, де факто,</w:t>
       </w:r>
       <w:r>
         <w:rPr>
@@ -33552,16 +33534,7 @@
           <w:szCs w:val="28"/>
           <w:lang w:val="en-US"/>
         </w:rPr>
-        <w:t xml:space="preserve">. </w:t>
-      </w:r>
-      <w:r>
-        <w:rPr>
-          <w:rFonts w:ascii="Times New Roman" w:hAnsi="Times New Roman" w:cs="Times New Roman"/>
-          <w:sz w:val="28"/>
-          <w:szCs w:val="28"/>
-          <w:lang w:val="en-US"/>
-        </w:rPr>
-        <w:t>TypeScript</w:t>
+        <w:t>. TypeScript</w:t>
       </w:r>
       <w:r>
         <w:rPr>
@@ -34108,16 +34081,7 @@
           <w:szCs w:val="28"/>
           <w:lang w:val="uk-UA"/>
         </w:rPr>
-        <w:t>зручно</w:t>
-      </w:r>
-      <w:r>
-        <w:rPr>
-          <w:rFonts w:ascii="Times New Roman" w:hAnsi="Times New Roman" w:cs="Times New Roman"/>
-          <w:sz w:val="28"/>
-          <w:szCs w:val="28"/>
-          <w:lang w:val="uk-UA"/>
-        </w:rPr>
-        <w:t xml:space="preserve"> </w:t>
+        <w:t xml:space="preserve">зручно </w:t>
       </w:r>
       <w:r>
         <w:rPr>
@@ -34414,18 +34378,7 @@
           <w:szCs w:val="28"/>
           <w:lang w:val="en-US"/>
         </w:rPr>
-        <w:t>Visual Stu</w:t>
-      </w:r>
-      <w:bookmarkStart w:id="0" w:name="_GoBack"/>
-      <w:bookmarkEnd w:id="0"/>
-      <w:r>
-        <w:rPr>
-          <w:rFonts w:ascii="Times New Roman" w:hAnsi="Times New Roman" w:cs="Times New Roman"/>
-          <w:sz w:val="28"/>
-          <w:szCs w:val="28"/>
-          <w:lang w:val="en-US"/>
-        </w:rPr>
-        <w:t>dio Code</w:t>
+        <w:t>Visual Studio Code</w:t>
       </w:r>
       <w:r>
         <w:rPr>
@@ -34602,34 +34555,7 @@
           <w:szCs w:val="28"/>
           <w:lang w:val="uk-UA"/>
         </w:rPr>
-        <w:t>Рис.</w:t>
-      </w:r>
-      <w:r>
-        <w:rPr>
-          <w:rFonts w:ascii="Times New Roman" w:hAnsi="Times New Roman" w:cs="Times New Roman"/>
-          <w:sz w:val="28"/>
-          <w:szCs w:val="28"/>
-          <w:lang w:val="uk-UA"/>
-        </w:rPr>
-        <w:t xml:space="preserve"> 3.1.2</w:t>
-      </w:r>
-      <w:r>
-        <w:rPr>
-          <w:rFonts w:ascii="Times New Roman" w:hAnsi="Times New Roman" w:cs="Times New Roman"/>
-          <w:sz w:val="28"/>
-          <w:szCs w:val="28"/>
-          <w:lang w:val="uk-UA"/>
-        </w:rPr>
-        <w:t xml:space="preserve"> </w:t>
-      </w:r>
-      <w:r>
-        <w:rPr>
-          <w:rFonts w:ascii="Times New Roman" w:hAnsi="Times New Roman" w:cs="Times New Roman"/>
-          <w:sz w:val="28"/>
-          <w:szCs w:val="28"/>
-          <w:lang w:val="uk-UA"/>
-        </w:rPr>
-        <w:t>Схема роботи програми</w:t>
+        <w:t>Рис. 3.1.2 Схема роботи програми</w:t>
       </w:r>
     </w:p>
     <w:p>
@@ -34643,6 +34569,51 @@
           <w:lang w:val="uk-UA"/>
         </w:rPr>
       </w:pPr>
+      <w:r>
+        <w:rPr>
+          <w:rFonts w:ascii="Times New Roman" w:hAnsi="Times New Roman" w:cs="Times New Roman"/>
+          <w:sz w:val="28"/>
+          <w:szCs w:val="28"/>
+          <w:lang w:val="uk-UA"/>
+        </w:rPr>
+        <w:t>Частина конвертера, що парсить те</w:t>
+      </w:r>
+      <w:r>
+        <w:rPr>
+          <w:rFonts w:ascii="Times New Roman" w:hAnsi="Times New Roman" w:cs="Times New Roman"/>
+          <w:sz w:val="28"/>
+          <w:szCs w:val="28"/>
+          <w:lang w:val="uk-UA"/>
+        </w:rPr>
+        <w:t>кстовий файл має декілька шарів</w:t>
+      </w:r>
+      <w:r>
+        <w:rPr>
+          <w:rFonts w:ascii="Times New Roman" w:hAnsi="Times New Roman" w:cs="Times New Roman"/>
+          <w:sz w:val="28"/>
+          <w:szCs w:val="28"/>
+          <w:lang w:val="en-US"/>
+        </w:rPr>
+        <w:t xml:space="preserve">: </w:t>
+      </w:r>
+      <w:r>
+        <w:rPr>
+          <w:rFonts w:ascii="Times New Roman" w:hAnsi="Times New Roman" w:cs="Times New Roman"/>
+          <w:sz w:val="28"/>
+          <w:szCs w:val="28"/>
+          <w:lang w:val="uk-UA"/>
+        </w:rPr>
+        <w:t>завантаження, первинний, вторинний</w:t>
+      </w:r>
+      <w:r>
+        <w:rPr>
+          <w:rFonts w:ascii="Times New Roman" w:hAnsi="Times New Roman" w:cs="Times New Roman"/>
+          <w:sz w:val="28"/>
+          <w:szCs w:val="28"/>
+          <w:lang w:val="uk-UA"/>
+        </w:rPr>
+        <w:t xml:space="preserve">. </w:t>
+      </w:r>
     </w:p>
     <w:p>
       <w:pPr>
@@ -34655,6 +34626,33 @@
           <w:lang w:val="uk-UA"/>
         </w:rPr>
       </w:pPr>
+      <w:r>
+        <w:rPr>
+          <w:rFonts w:ascii="Times New Roman" w:hAnsi="Times New Roman" w:cs="Times New Roman"/>
+          <w:sz w:val="28"/>
+          <w:szCs w:val="28"/>
+          <w:lang w:val="uk-UA"/>
+        </w:rPr>
+        <w:t xml:space="preserve">Шар завантаження відповідає за перетворення текстового файлу в стрічку, як структуру даних </w:t>
+      </w:r>
+      <w:r>
+        <w:rPr>
+          <w:rFonts w:ascii="Times New Roman" w:hAnsi="Times New Roman" w:cs="Times New Roman"/>
+          <w:sz w:val="28"/>
+          <w:szCs w:val="28"/>
+          <w:lang w:val="en-US"/>
+        </w:rPr>
+        <w:t xml:space="preserve">JavaScript. </w:t>
+      </w:r>
+      <w:r>
+        <w:rPr>
+          <w:rFonts w:ascii="Times New Roman" w:hAnsi="Times New Roman" w:cs="Times New Roman"/>
+          <w:sz w:val="28"/>
+          <w:szCs w:val="28"/>
+          <w:lang w:val="uk-UA"/>
+        </w:rPr>
+        <w:t xml:space="preserve"> </w:t>
+      </w:r>
     </w:p>
     <w:p>
       <w:pPr>
@@ -34667,42 +34665,630 @@
           <w:lang w:val="uk-UA"/>
         </w:rPr>
       </w:pPr>
+      <w:r>
+        <w:rPr>
+          <w:rFonts w:ascii="Times New Roman" w:hAnsi="Times New Roman" w:cs="Times New Roman"/>
+          <w:sz w:val="28"/>
+          <w:szCs w:val="28"/>
+          <w:lang w:val="uk-UA"/>
+        </w:rPr>
+        <w:t xml:space="preserve">Потім ця стрічка передається в компаратор формату, де залежно від обраного користувачем формату викликається відповідний сервіс. </w:t>
+      </w:r>
     </w:p>
     <w:p>
       <w:pPr>
         <w:shd w:val="clear" w:color="auto" w:fill="FFFFFF"/>
         <w:spacing w:before="100" w:beforeAutospacing="1" w:after="100" w:afterAutospacing="1" w:line="240" w:lineRule="auto"/>
-        <w:rPr>
-          <w:rFonts w:ascii="Times New Roman" w:hAnsi="Times New Roman" w:cs="Times New Roman"/>
-          <w:sz w:val="28"/>
-          <w:szCs w:val="28"/>
-          <w:lang w:val="uk-UA"/>
-        </w:rPr>
-      </w:pPr>
+        <w:ind w:hanging="567"/>
+        <w:jc w:val="center"/>
+        <w:rPr>
+          <w:rFonts w:ascii="Times New Roman" w:hAnsi="Times New Roman" w:cs="Times New Roman"/>
+          <w:sz w:val="28"/>
+          <w:szCs w:val="28"/>
+          <w:lang w:val="uk-UA"/>
+        </w:rPr>
+      </w:pPr>
+      <w:r>
+        <w:rPr>
+          <w:noProof/>
+          <w:lang w:eastAsia="ru-RU"/>
+        </w:rPr>
+        <w:lastRenderedPageBreak/>
+        <w:drawing>
+          <wp:inline distT="0" distB="0" distL="0" distR="0" wp14:anchorId="661C4408" wp14:editId="5C2E0BA5">
+            <wp:extent cx="5940425" cy="2058035"/>
+            <wp:effectExtent l="0" t="0" r="3175" b="0"/>
+            <wp:docPr id="25" name="Рисунок 25"/>
+            <wp:cNvGraphicFramePr>
+              <a:graphicFrameLocks xmlns:a="http://schemas.openxmlformats.org/drawingml/2006/main" noChangeAspect="1"/>
+            </wp:cNvGraphicFramePr>
+            <a:graphic xmlns:a="http://schemas.openxmlformats.org/drawingml/2006/main">
+              <a:graphicData uri="http://schemas.openxmlformats.org/drawingml/2006/picture">
+                <pic:pic xmlns:pic="http://schemas.openxmlformats.org/drawingml/2006/picture">
+                  <pic:nvPicPr>
+                    <pic:cNvPr id="1" name=""/>
+                    <pic:cNvPicPr/>
+                  </pic:nvPicPr>
+                  <pic:blipFill>
+                    <a:blip r:embed="rId124"/>
+                    <a:stretch>
+                      <a:fillRect/>
+                    </a:stretch>
+                  </pic:blipFill>
+                  <pic:spPr>
+                    <a:xfrm>
+                      <a:off x="0" y="0"/>
+                      <a:ext cx="5940425" cy="2058035"/>
+                    </a:xfrm>
+                    <a:prstGeom prst="rect">
+                      <a:avLst/>
+                    </a:prstGeom>
+                  </pic:spPr>
+                </pic:pic>
+              </a:graphicData>
+            </a:graphic>
+          </wp:inline>
+        </w:drawing>
+      </w:r>
     </w:p>
     <w:p>
       <w:pPr>
         <w:shd w:val="clear" w:color="auto" w:fill="FFFFFF"/>
         <w:spacing w:before="100" w:beforeAutospacing="1" w:after="100" w:afterAutospacing="1" w:line="240" w:lineRule="auto"/>
-        <w:rPr>
-          <w:rFonts w:ascii="Times New Roman" w:hAnsi="Times New Roman" w:cs="Times New Roman"/>
-          <w:sz w:val="28"/>
-          <w:szCs w:val="28"/>
-          <w:lang w:val="uk-UA"/>
-        </w:rPr>
-      </w:pPr>
+        <w:jc w:val="center"/>
+        <w:rPr>
+          <w:rFonts w:ascii="Times New Roman" w:hAnsi="Times New Roman" w:cs="Times New Roman"/>
+          <w:sz w:val="28"/>
+          <w:szCs w:val="28"/>
+          <w:lang w:val="uk-UA"/>
+        </w:rPr>
+      </w:pPr>
+      <w:r>
+        <w:rPr>
+          <w:rFonts w:ascii="Times New Roman" w:hAnsi="Times New Roman" w:cs="Times New Roman"/>
+          <w:sz w:val="28"/>
+          <w:szCs w:val="28"/>
+          <w:lang w:val="uk-UA"/>
+        </w:rPr>
+        <w:t>Рис. 3.1.</w:t>
+      </w:r>
+      <w:r>
+        <w:rPr>
+          <w:rFonts w:ascii="Times New Roman" w:hAnsi="Times New Roman" w:cs="Times New Roman"/>
+          <w:sz w:val="28"/>
+          <w:szCs w:val="28"/>
+          <w:lang w:val="uk-UA"/>
+        </w:rPr>
+        <w:t>3</w:t>
+      </w:r>
+      <w:r>
+        <w:rPr>
+          <w:rFonts w:ascii="Times New Roman" w:hAnsi="Times New Roman" w:cs="Times New Roman"/>
+          <w:sz w:val="28"/>
+          <w:szCs w:val="28"/>
+          <w:lang w:val="uk-UA"/>
+        </w:rPr>
+        <w:t xml:space="preserve"> </w:t>
+      </w:r>
+      <w:r>
+        <w:rPr>
+          <w:rFonts w:ascii="Times New Roman" w:hAnsi="Times New Roman" w:cs="Times New Roman"/>
+          <w:sz w:val="28"/>
+          <w:szCs w:val="28"/>
+          <w:lang w:val="uk-UA"/>
+        </w:rPr>
+        <w:t>Компаратор вхідного формату</w:t>
+      </w:r>
     </w:p>
     <w:p>
       <w:pPr>
         <w:shd w:val="clear" w:color="auto" w:fill="FFFFFF"/>
         <w:spacing w:before="100" w:beforeAutospacing="1" w:after="100" w:afterAutospacing="1" w:line="240" w:lineRule="auto"/>
-        <w:rPr>
-          <w:rFonts w:ascii="Times New Roman" w:hAnsi="Times New Roman" w:cs="Times New Roman"/>
-          <w:sz w:val="28"/>
-          <w:szCs w:val="28"/>
-          <w:lang w:val="uk-UA"/>
-        </w:rPr>
-      </w:pPr>
+        <w:jc w:val="center"/>
+        <w:rPr>
+          <w:rFonts w:ascii="Times New Roman" w:hAnsi="Times New Roman" w:cs="Times New Roman"/>
+          <w:sz w:val="28"/>
+          <w:szCs w:val="28"/>
+          <w:lang w:val="uk-UA"/>
+        </w:rPr>
+      </w:pPr>
+    </w:p>
+    <w:p>
+      <w:pPr>
+        <w:shd w:val="clear" w:color="auto" w:fill="FFFFFF"/>
+        <w:spacing w:before="100" w:beforeAutospacing="1" w:after="100" w:afterAutospacing="1" w:line="240" w:lineRule="auto"/>
+        <w:ind w:firstLine="426"/>
+        <w:rPr>
+          <w:rFonts w:ascii="Times New Roman" w:hAnsi="Times New Roman" w:cs="Times New Roman"/>
+          <w:sz w:val="28"/>
+          <w:szCs w:val="28"/>
+          <w:lang w:val="uk-UA"/>
+        </w:rPr>
+      </w:pPr>
+      <w:r>
+        <w:rPr>
+          <w:rFonts w:ascii="Times New Roman" w:hAnsi="Times New Roman" w:cs="Times New Roman"/>
+          <w:sz w:val="28"/>
+          <w:szCs w:val="28"/>
+          <w:lang w:val="uk-UA"/>
+        </w:rPr>
+        <w:t>В сервіс</w:t>
+      </w:r>
+      <w:r>
+        <w:rPr>
+          <w:rFonts w:ascii="Times New Roman" w:hAnsi="Times New Roman" w:cs="Times New Roman"/>
+          <w:sz w:val="28"/>
+          <w:szCs w:val="28"/>
+          <w:lang w:val="uk-UA"/>
+        </w:rPr>
+        <w:t>і почитається первинний парсинг, який полягає в групуванні точок.</w:t>
+      </w:r>
+    </w:p>
+    <w:p>
+      <w:pPr>
+        <w:shd w:val="clear" w:color="auto" w:fill="FFFFFF"/>
+        <w:spacing w:before="100" w:beforeAutospacing="1" w:after="100" w:afterAutospacing="1" w:line="240" w:lineRule="auto"/>
+        <w:ind w:left="-142" w:firstLine="567"/>
+        <w:rPr>
+          <w:rFonts w:ascii="Times New Roman" w:hAnsi="Times New Roman" w:cs="Times New Roman"/>
+          <w:sz w:val="28"/>
+          <w:szCs w:val="28"/>
+          <w:lang w:val="uk-UA"/>
+        </w:rPr>
+      </w:pPr>
+      <w:r>
+        <w:rPr>
+          <w:rFonts w:ascii="Times New Roman" w:hAnsi="Times New Roman" w:cs="Times New Roman"/>
+          <w:sz w:val="28"/>
+          <w:szCs w:val="28"/>
+          <w:lang w:val="uk-UA"/>
+        </w:rPr>
+        <w:t>Кожен сервіс ро</w:t>
+      </w:r>
+      <w:r>
+        <w:rPr>
+          <w:rFonts w:ascii="Times New Roman" w:hAnsi="Times New Roman" w:cs="Times New Roman"/>
+          <w:sz w:val="28"/>
+          <w:szCs w:val="28"/>
+          <w:lang w:val="uk-UA"/>
+        </w:rPr>
+        <w:t xml:space="preserve">збиває вхідну стрічку на рядки, відділяє </w:t>
+      </w:r>
+      <w:r>
+        <w:rPr>
+          <w:rFonts w:ascii="Times New Roman" w:hAnsi="Times New Roman" w:cs="Times New Roman"/>
+          <w:sz w:val="28"/>
+          <w:szCs w:val="28"/>
+          <w:lang w:val="uk-UA"/>
+        </w:rPr>
+        <w:t>метадані від даних вимірів.</w:t>
+      </w:r>
+      <w:r>
+        <w:rPr>
+          <w:rFonts w:ascii="Times New Roman" w:hAnsi="Times New Roman" w:cs="Times New Roman"/>
+          <w:sz w:val="28"/>
+          <w:szCs w:val="28"/>
+          <w:lang w:val="uk-UA"/>
+        </w:rPr>
+        <w:t xml:space="preserve"> Там, </w:t>
+      </w:r>
+      <w:r>
+        <w:rPr>
+          <w:rFonts w:ascii="Times New Roman" w:hAnsi="Times New Roman" w:cs="Times New Roman"/>
+          <w:sz w:val="28"/>
+          <w:szCs w:val="28"/>
+          <w:lang w:val="uk-UA"/>
+        </w:rPr>
+        <w:t>де це необхідно</w:t>
+      </w:r>
+      <w:r>
+        <w:rPr>
+          <w:rFonts w:ascii="Times New Roman" w:hAnsi="Times New Roman" w:cs="Times New Roman"/>
+          <w:sz w:val="28"/>
+          <w:szCs w:val="28"/>
+          <w:lang w:val="uk-UA"/>
+        </w:rPr>
+        <w:t>,</w:t>
+      </w:r>
+      <w:r>
+        <w:rPr>
+          <w:rFonts w:ascii="Times New Roman" w:hAnsi="Times New Roman" w:cs="Times New Roman"/>
+          <w:sz w:val="28"/>
+          <w:szCs w:val="28"/>
+          <w:lang w:val="uk-UA"/>
+        </w:rPr>
+        <w:t xml:space="preserve"> </w:t>
+      </w:r>
+      <w:r>
+        <w:rPr>
+          <w:rFonts w:ascii="Times New Roman" w:hAnsi="Times New Roman" w:cs="Times New Roman"/>
+          <w:sz w:val="28"/>
+          <w:szCs w:val="28"/>
+          <w:lang w:val="uk-UA"/>
+        </w:rPr>
+        <w:t>ділить дані по станціях</w:t>
+      </w:r>
+      <w:r>
+        <w:rPr>
+          <w:rFonts w:ascii="Times New Roman" w:hAnsi="Times New Roman" w:cs="Times New Roman"/>
+          <w:sz w:val="28"/>
+          <w:szCs w:val="28"/>
+          <w:lang w:val="uk-UA"/>
+        </w:rPr>
+        <w:t xml:space="preserve"> стояння</w:t>
+      </w:r>
+      <w:r>
+        <w:rPr>
+          <w:rFonts w:ascii="Times New Roman" w:hAnsi="Times New Roman" w:cs="Times New Roman"/>
+          <w:sz w:val="28"/>
+          <w:szCs w:val="28"/>
+          <w:lang w:val="en-US"/>
+        </w:rPr>
+        <w:t xml:space="preserve"> </w:t>
+      </w:r>
+      <w:r>
+        <w:rPr>
+          <w:rFonts w:ascii="Times New Roman" w:hAnsi="Times New Roman" w:cs="Times New Roman"/>
+          <w:sz w:val="28"/>
+          <w:szCs w:val="28"/>
+          <w:lang w:val="uk-UA"/>
+        </w:rPr>
+        <w:t xml:space="preserve">чи базових станціях (далі просто станціях) </w:t>
+      </w:r>
+      <w:r>
+        <w:rPr>
+          <w:rFonts w:ascii="Times New Roman" w:hAnsi="Times New Roman" w:cs="Times New Roman"/>
+          <w:sz w:val="28"/>
+          <w:szCs w:val="28"/>
+          <w:lang w:val="uk-UA"/>
+        </w:rPr>
+        <w:t xml:space="preserve">, а кожній </w:t>
+      </w:r>
+      <w:r>
+        <w:rPr>
+          <w:rFonts w:ascii="Times New Roman" w:hAnsi="Times New Roman" w:cs="Times New Roman"/>
+          <w:sz w:val="28"/>
+          <w:szCs w:val="28"/>
+          <w:lang w:val="uk-UA"/>
+        </w:rPr>
+        <w:t xml:space="preserve">в </w:t>
+      </w:r>
+      <w:r>
+        <w:rPr>
+          <w:rFonts w:ascii="Times New Roman" w:hAnsi="Times New Roman" w:cs="Times New Roman"/>
+          <w:sz w:val="28"/>
+          <w:szCs w:val="28"/>
+          <w:lang w:val="uk-UA"/>
+        </w:rPr>
+        <w:t>станції виокремлює конкретні точки</w:t>
+      </w:r>
+      <w:r>
+        <w:rPr>
+          <w:rFonts w:ascii="Times New Roman" w:hAnsi="Times New Roman" w:cs="Times New Roman"/>
+          <w:sz w:val="28"/>
+          <w:szCs w:val="28"/>
+          <w:lang w:val="uk-UA"/>
+        </w:rPr>
+        <w:t>. Після цього</w:t>
+      </w:r>
+      <w:r>
+        <w:rPr>
+          <w:rFonts w:ascii="Times New Roman" w:hAnsi="Times New Roman" w:cs="Times New Roman"/>
+          <w:sz w:val="28"/>
+          <w:szCs w:val="28"/>
+          <w:lang w:val="uk-UA"/>
+        </w:rPr>
+        <w:t>,</w:t>
+      </w:r>
+      <w:r>
+        <w:rPr>
+          <w:rFonts w:ascii="Times New Roman" w:hAnsi="Times New Roman" w:cs="Times New Roman"/>
+          <w:sz w:val="28"/>
+          <w:szCs w:val="28"/>
+          <w:lang w:val="uk-UA"/>
+        </w:rPr>
+        <w:t xml:space="preserve"> всі дані й досі залишаються в стрічках, тобто звичайних текстових рядках, але поділені на станції</w:t>
+      </w:r>
+      <w:r>
+        <w:rPr>
+          <w:rFonts w:ascii="Times New Roman" w:hAnsi="Times New Roman" w:cs="Times New Roman"/>
+          <w:sz w:val="28"/>
+          <w:szCs w:val="28"/>
+          <w:lang w:val="uk-UA"/>
+        </w:rPr>
+        <w:t>.</w:t>
+      </w:r>
+    </w:p>
+    <w:p>
+      <w:pPr>
+        <w:shd w:val="clear" w:color="auto" w:fill="FFFFFF"/>
+        <w:spacing w:before="100" w:beforeAutospacing="1" w:after="100" w:afterAutospacing="1" w:line="240" w:lineRule="auto"/>
+        <w:rPr>
+          <w:rFonts w:ascii="Times New Roman" w:hAnsi="Times New Roman" w:cs="Times New Roman"/>
+          <w:sz w:val="28"/>
+          <w:szCs w:val="28"/>
+          <w:lang w:val="uk-UA"/>
+        </w:rPr>
+      </w:pPr>
+      <w:r>
+        <w:rPr>
+          <w:noProof/>
+          <w:lang w:eastAsia="ru-RU"/>
+        </w:rPr>
+        <w:drawing>
+          <wp:inline distT="0" distB="0" distL="0" distR="0" wp14:anchorId="7E1201E8" wp14:editId="2B05F440">
+            <wp:extent cx="5940425" cy="3992245"/>
+            <wp:effectExtent l="0" t="0" r="3175" b="8255"/>
+            <wp:docPr id="29" name="Рисунок 29"/>
+            <wp:cNvGraphicFramePr>
+              <a:graphicFrameLocks xmlns:a="http://schemas.openxmlformats.org/drawingml/2006/main" noChangeAspect="1"/>
+            </wp:cNvGraphicFramePr>
+            <a:graphic xmlns:a="http://schemas.openxmlformats.org/drawingml/2006/main">
+              <a:graphicData uri="http://schemas.openxmlformats.org/drawingml/2006/picture">
+                <pic:pic xmlns:pic="http://schemas.openxmlformats.org/drawingml/2006/picture">
+                  <pic:nvPicPr>
+                    <pic:cNvPr id="1" name=""/>
+                    <pic:cNvPicPr/>
+                  </pic:nvPicPr>
+                  <pic:blipFill>
+                    <a:blip r:embed="rId125"/>
+                    <a:stretch>
+                      <a:fillRect/>
+                    </a:stretch>
+                  </pic:blipFill>
+                  <pic:spPr>
+                    <a:xfrm>
+                      <a:off x="0" y="0"/>
+                      <a:ext cx="5940425" cy="3992245"/>
+                    </a:xfrm>
+                    <a:prstGeom prst="rect">
+                      <a:avLst/>
+                    </a:prstGeom>
+                  </pic:spPr>
+                </pic:pic>
+              </a:graphicData>
+            </a:graphic>
+          </wp:inline>
+        </w:drawing>
+      </w:r>
+    </w:p>
+    <w:p>
+      <w:pPr>
+        <w:shd w:val="clear" w:color="auto" w:fill="FFFFFF"/>
+        <w:spacing w:before="100" w:beforeAutospacing="1" w:after="100" w:afterAutospacing="1" w:line="240" w:lineRule="auto"/>
+        <w:jc w:val="center"/>
+        <w:rPr>
+          <w:rFonts w:ascii="Times New Roman" w:hAnsi="Times New Roman" w:cs="Times New Roman"/>
+          <w:sz w:val="28"/>
+          <w:szCs w:val="28"/>
+          <w:lang w:val="uk-UA"/>
+        </w:rPr>
+      </w:pPr>
+      <w:r>
+        <w:rPr>
+          <w:rFonts w:ascii="Times New Roman" w:hAnsi="Times New Roman" w:cs="Times New Roman"/>
+          <w:sz w:val="28"/>
+          <w:szCs w:val="28"/>
+          <w:lang w:val="uk-UA"/>
+        </w:rPr>
+        <w:t>Рис. 3.1.</w:t>
+      </w:r>
+      <w:r>
+        <w:rPr>
+          <w:rFonts w:ascii="Times New Roman" w:hAnsi="Times New Roman" w:cs="Times New Roman"/>
+          <w:sz w:val="28"/>
+          <w:szCs w:val="28"/>
+          <w:lang w:val="uk-UA"/>
+        </w:rPr>
+        <w:t>4</w:t>
+      </w:r>
+      <w:r>
+        <w:rPr>
+          <w:rFonts w:ascii="Times New Roman" w:hAnsi="Times New Roman" w:cs="Times New Roman"/>
+          <w:sz w:val="28"/>
+          <w:szCs w:val="28"/>
+          <w:lang w:val="uk-UA"/>
+        </w:rPr>
+        <w:t xml:space="preserve"> </w:t>
+      </w:r>
+      <w:r>
+        <w:rPr>
+          <w:rFonts w:ascii="Times New Roman" w:hAnsi="Times New Roman" w:cs="Times New Roman"/>
+          <w:sz w:val="28"/>
+          <w:szCs w:val="28"/>
+          <w:lang w:val="uk-UA"/>
+        </w:rPr>
+        <w:t xml:space="preserve">Результат </w:t>
+      </w:r>
+      <w:r>
+        <w:rPr>
+          <w:rFonts w:ascii="Times New Roman" w:hAnsi="Times New Roman" w:cs="Times New Roman"/>
+          <w:sz w:val="28"/>
+          <w:szCs w:val="28"/>
+          <w:lang w:val="uk-UA"/>
+        </w:rPr>
+        <w:t>роботи первинного парсингу.</w:t>
+      </w:r>
+    </w:p>
+    <w:p>
+      <w:pPr>
+        <w:shd w:val="clear" w:color="auto" w:fill="FFFFFF"/>
+        <w:spacing w:before="100" w:beforeAutospacing="1" w:after="100" w:afterAutospacing="1" w:line="240" w:lineRule="auto"/>
+        <w:rPr>
+          <w:rFonts w:ascii="Times New Roman" w:hAnsi="Times New Roman" w:cs="Times New Roman"/>
+          <w:sz w:val="28"/>
+          <w:szCs w:val="28"/>
+          <w:lang w:val="uk-UA"/>
+        </w:rPr>
+      </w:pPr>
+      <w:r>
+        <w:rPr>
+          <w:rFonts w:ascii="Times New Roman" w:hAnsi="Times New Roman" w:cs="Times New Roman"/>
+          <w:sz w:val="28"/>
+          <w:szCs w:val="28"/>
+          <w:lang w:val="uk-UA"/>
+        </w:rPr>
+        <w:lastRenderedPageBreak/>
+        <w:t xml:space="preserve">Перші три стрічки, обведені червоними прямокутниками – це </w:t>
+      </w:r>
+      <w:r>
+        <w:rPr>
+          <w:rFonts w:ascii="Times New Roman" w:hAnsi="Times New Roman" w:cs="Times New Roman"/>
+          <w:sz w:val="28"/>
+          <w:szCs w:val="28"/>
+          <w:lang w:val="uk-UA"/>
+        </w:rPr>
+        <w:t>шапка файлу. В першій стрічці закодовані дані про назву файлу, дату та час створення його файлу. В другій стрічці закодовані</w:t>
+      </w:r>
+      <w:r>
+        <w:rPr>
+          <w:rFonts w:ascii="Times New Roman" w:hAnsi="Times New Roman" w:cs="Times New Roman"/>
+          <w:sz w:val="28"/>
+          <w:szCs w:val="28"/>
+          <w:lang w:val="uk-UA"/>
+        </w:rPr>
+        <w:t>, одиниці вимірювання кутів та в</w:t>
+      </w:r>
+      <w:r>
+        <w:rPr>
+          <w:rFonts w:ascii="Times New Roman" w:hAnsi="Times New Roman" w:cs="Times New Roman"/>
+          <w:sz w:val="28"/>
+          <w:szCs w:val="28"/>
+          <w:lang w:val="uk-UA"/>
+        </w:rPr>
+        <w:t>іддалей, масштаб, стала призми і факт врахування чи неврахування кривини Землі.</w:t>
+      </w:r>
+    </w:p>
+    <w:p>
+      <w:pPr>
+        <w:shd w:val="clear" w:color="auto" w:fill="FFFFFF"/>
+        <w:spacing w:before="100" w:beforeAutospacing="1" w:after="100" w:afterAutospacing="1" w:line="240" w:lineRule="auto"/>
+        <w:rPr>
+          <w:rFonts w:ascii="Times New Roman" w:hAnsi="Times New Roman" w:cs="Times New Roman"/>
+          <w:sz w:val="28"/>
+          <w:szCs w:val="28"/>
+          <w:lang w:val="uk-UA"/>
+        </w:rPr>
+      </w:pPr>
+      <w:r>
+        <w:rPr>
+          <w:rFonts w:ascii="Times New Roman" w:hAnsi="Times New Roman" w:cs="Times New Roman"/>
+          <w:sz w:val="28"/>
+          <w:szCs w:val="28"/>
+          <w:lang w:val="uk-UA"/>
+        </w:rPr>
+        <w:t xml:space="preserve">Починаючи з 7 </w:t>
+      </w:r>
+      <w:r>
+        <w:rPr>
+          <w:rFonts w:ascii="Times New Roman" w:hAnsi="Times New Roman" w:cs="Times New Roman"/>
+          <w:sz w:val="28"/>
+          <w:szCs w:val="28"/>
+          <w:lang w:val="uk-UA"/>
+        </w:rPr>
+        <w:t xml:space="preserve">стрічки і до кінця файлу знаходяться самі дані вимірів. На </w:t>
+      </w:r>
+      <w:r>
+        <w:rPr>
+          <w:rFonts w:ascii="Times New Roman" w:hAnsi="Times New Roman" w:cs="Times New Roman"/>
+          <w:sz w:val="28"/>
+          <w:szCs w:val="28"/>
+          <w:lang w:val="uk-UA"/>
+        </w:rPr>
+        <w:t>р</w:t>
+      </w:r>
+      <w:r>
+        <w:rPr>
+          <w:rFonts w:ascii="Times New Roman" w:hAnsi="Times New Roman" w:cs="Times New Roman"/>
+          <w:sz w:val="28"/>
+          <w:szCs w:val="28"/>
+          <w:lang w:val="uk-UA"/>
+        </w:rPr>
+        <w:t>ис</w:t>
+      </w:r>
+      <w:r>
+        <w:rPr>
+          <w:rFonts w:ascii="Times New Roman" w:hAnsi="Times New Roman" w:cs="Times New Roman"/>
+          <w:sz w:val="28"/>
+          <w:szCs w:val="28"/>
+          <w:lang w:val="uk-UA"/>
+        </w:rPr>
+        <w:t>унку</w:t>
+      </w:r>
+      <w:r>
+        <w:rPr>
+          <w:rFonts w:ascii="Times New Roman" w:hAnsi="Times New Roman" w:cs="Times New Roman"/>
+          <w:sz w:val="28"/>
+          <w:szCs w:val="28"/>
+          <w:lang w:val="uk-UA"/>
+        </w:rPr>
+        <w:t xml:space="preserve"> 3.1.4</w:t>
+      </w:r>
+      <w:r>
+        <w:rPr>
+          <w:rFonts w:ascii="Times New Roman" w:hAnsi="Times New Roman" w:cs="Times New Roman"/>
+          <w:sz w:val="28"/>
+          <w:szCs w:val="28"/>
+          <w:lang w:val="uk-UA"/>
+        </w:rPr>
+        <w:t xml:space="preserve"> це один червоний блок, який позначає </w:t>
+      </w:r>
+      <w:r>
+        <w:rPr>
+          <w:rFonts w:ascii="Times New Roman" w:hAnsi="Times New Roman" w:cs="Times New Roman"/>
+          <w:sz w:val="28"/>
+          <w:szCs w:val="28"/>
+          <w:lang w:val="uk-UA"/>
+        </w:rPr>
+        <w:t xml:space="preserve">одну </w:t>
+      </w:r>
+      <w:r>
+        <w:rPr>
+          <w:rFonts w:ascii="Times New Roman" w:hAnsi="Times New Roman" w:cs="Times New Roman"/>
+          <w:sz w:val="28"/>
+          <w:szCs w:val="28"/>
+          <w:lang w:val="uk-UA"/>
+        </w:rPr>
+        <w:t>станцію</w:t>
+      </w:r>
+      <w:r>
+        <w:rPr>
+          <w:rFonts w:ascii="Times New Roman" w:hAnsi="Times New Roman" w:cs="Times New Roman"/>
+          <w:sz w:val="28"/>
+          <w:szCs w:val="28"/>
+          <w:lang w:val="uk-UA"/>
+        </w:rPr>
+        <w:t>. Однак таких блоків може бути декілька.</w:t>
+      </w:r>
+      <w:r>
+        <w:rPr>
+          <w:rFonts w:ascii="Times New Roman" w:hAnsi="Times New Roman" w:cs="Times New Roman"/>
+          <w:sz w:val="28"/>
+          <w:szCs w:val="28"/>
+          <w:lang w:val="uk-UA"/>
+        </w:rPr>
+        <w:t xml:space="preserve"> Всередині блоку станції знаходяться два зелені блоки. Перший містить дані, що стосуються станції</w:t>
+      </w:r>
+      <w:r>
+        <w:rPr>
+          <w:rFonts w:ascii="Times New Roman" w:hAnsi="Times New Roman" w:cs="Times New Roman"/>
+          <w:sz w:val="28"/>
+          <w:szCs w:val="28"/>
+          <w:lang w:val="en-US"/>
+        </w:rPr>
+        <w:t xml:space="preserve">: </w:t>
+      </w:r>
+      <w:r>
+        <w:rPr>
+          <w:rFonts w:ascii="Times New Roman" w:hAnsi="Times New Roman" w:cs="Times New Roman"/>
+          <w:sz w:val="28"/>
+          <w:szCs w:val="28"/>
+          <w:lang w:val="uk-UA"/>
+        </w:rPr>
+        <w:t>назва станції, широта, довгота і висота станції, азимутальний напрямок, висота антени та висота віхи.</w:t>
+      </w:r>
+      <w:bookmarkStart w:id="0" w:name="_GoBack"/>
+      <w:bookmarkEnd w:id="0"/>
     </w:p>
     <w:p>
       <w:pPr>
@@ -35000,6 +35586,7 @@
           <w:szCs w:val="28"/>
           <w:lang w:eastAsia="ru-RU"/>
         </w:rPr>
+        <w:lastRenderedPageBreak/>
         <w:drawing>
           <wp:inline distT="0" distB="0" distL="0" distR="0">
             <wp:extent cx="2893219" cy="3857625"/>
@@ -35018,7 +35605,7 @@
                     </pic:cNvPicPr>
                   </pic:nvPicPr>
                   <pic:blipFill>
-                    <a:blip r:embed="rId124" cstate="print">
+                    <a:blip r:embed="rId126" cstate="print">
                       <a:extLst>
                         <a:ext uri="{28A0092B-C50C-407E-A947-70E740481C1C}">
                           <a14:useLocalDpi xmlns:a14="http://schemas.microsoft.com/office/drawing/2010/main" val="0"/>
@@ -35317,7 +35904,6 @@
           <w:noProof/>
           <w:lang w:eastAsia="ru-RU"/>
         </w:rPr>
-        <w:lastRenderedPageBreak/>
         <w:drawing>
           <wp:inline distT="0" distB="0" distL="0" distR="0" wp14:anchorId="1058C790" wp14:editId="0E4C6657">
             <wp:extent cx="5940425" cy="2845435"/>
@@ -35334,7 +35920,7 @@
                     <pic:cNvPicPr/>
                   </pic:nvPicPr>
                   <pic:blipFill>
-                    <a:blip r:embed="rId125"/>
+                    <a:blip r:embed="rId127"/>
                     <a:stretch>
                       <a:fillRect/>
                     </a:stretch>
@@ -35492,6 +36078,7 @@
           <w:szCs w:val="28"/>
           <w:lang w:eastAsia="ru-RU"/>
         </w:rPr>
+        <w:lastRenderedPageBreak/>
         <w:drawing>
           <wp:inline distT="0" distB="0" distL="0" distR="0" wp14:anchorId="5A62BDB5" wp14:editId="1914AA17">
             <wp:extent cx="5940425" cy="3449955"/>
@@ -35508,7 +36095,7 @@
                     <pic:cNvPicPr/>
                   </pic:nvPicPr>
                   <pic:blipFill>
-                    <a:blip r:embed="rId126">
+                    <a:blip r:embed="rId128">
                       <a:extLst>
                         <a:ext uri="{28A0092B-C50C-407E-A947-70E740481C1C}">
                           <a14:useLocalDpi xmlns:a14="http://schemas.microsoft.com/office/drawing/2010/main" val="0"/>
@@ -35887,7 +36474,6 @@
           <w:szCs w:val="28"/>
           <w:lang w:val="uk-UA"/>
         </w:rPr>
-        <w:lastRenderedPageBreak/>
         <w:t>Задл</w:t>
       </w:r>
       <w:r>
@@ -35928,6 +36514,7 @@
           <w:szCs w:val="28"/>
           <w:lang w:eastAsia="ru-RU"/>
         </w:rPr>
+        <w:lastRenderedPageBreak/>
         <w:drawing>
           <wp:inline distT="0" distB="0" distL="0" distR="0">
             <wp:extent cx="5940425" cy="2987675"/>
@@ -35944,7 +36531,7 @@
                     <pic:cNvPicPr/>
                   </pic:nvPicPr>
                   <pic:blipFill>
-                    <a:blip r:embed="rId127">
+                    <a:blip r:embed="rId129">
                       <a:extLst>
                         <a:ext uri="{28A0092B-C50C-407E-A947-70E740481C1C}">
                           <a14:useLocalDpi xmlns:a14="http://schemas.microsoft.com/office/drawing/2010/main" val="0"/>
@@ -36271,7 +36858,7 @@
           <w:szCs w:val="28"/>
         </w:rPr>
       </w:pPr>
-      <w:hyperlink r:id="rId128" w:history="1">
+      <w:hyperlink r:id="rId130" w:history="1">
         <w:r>
           <w:rPr>
             <w:rStyle w:val="a4"/>
@@ -36295,7 +36882,7 @@
           <w:szCs w:val="28"/>
         </w:rPr>
       </w:pPr>
-      <w:hyperlink r:id="rId129" w:history="1">
+      <w:hyperlink r:id="rId131" w:history="1">
         <w:r>
           <w:rPr>
             <w:rStyle w:val="a4"/>
@@ -36319,7 +36906,7 @@
           <w:szCs w:val="28"/>
         </w:rPr>
       </w:pPr>
-      <w:hyperlink r:id="rId130" w:history="1">
+      <w:hyperlink r:id="rId132" w:history="1">
         <w:r>
           <w:rPr>
             <w:rStyle w:val="a4"/>
@@ -36346,7 +36933,7 @@
           <w:szCs w:val="28"/>
         </w:rPr>
       </w:pPr>
-      <w:hyperlink r:id="rId131" w:history="1">
+      <w:hyperlink r:id="rId133" w:history="1">
         <w:r>
           <w:rPr>
             <w:rStyle w:val="a4"/>
@@ -36373,7 +36960,7 @@
           <w:szCs w:val="28"/>
         </w:rPr>
       </w:pPr>
-      <w:hyperlink r:id="rId132" w:history="1">
+      <w:hyperlink r:id="rId134" w:history="1">
         <w:r>
           <w:rPr>
             <w:rStyle w:val="a4"/>
@@ -36397,7 +36984,7 @@
           <w:szCs w:val="28"/>
         </w:rPr>
       </w:pPr>
-      <w:hyperlink r:id="rId133" w:history="1">
+      <w:hyperlink r:id="rId135" w:history="1">
         <w:r>
           <w:rPr>
             <w:rStyle w:val="a4"/>
@@ -36424,7 +37011,7 @@
           <w:szCs w:val="28"/>
         </w:rPr>
       </w:pPr>
-      <w:hyperlink r:id="rId134" w:history="1">
+      <w:hyperlink r:id="rId136" w:history="1">
         <w:r>
           <w:rPr>
             <w:rStyle w:val="a4"/>
@@ -36451,7 +37038,7 @@
           <w:szCs w:val="28"/>
         </w:rPr>
       </w:pPr>
-      <w:hyperlink r:id="rId135" w:history="1">
+      <w:hyperlink r:id="rId137" w:history="1">
         <w:r>
           <w:rPr>
             <w:rStyle w:val="a4"/>
@@ -36471,7 +37058,7 @@
           <w:numId w:val="3"/>
         </w:numPr>
       </w:pPr>
-      <w:hyperlink r:id="rId136" w:history="1">
+      <w:hyperlink r:id="rId138" w:history="1">
         <w:r>
           <w:rPr>
             <w:rStyle w:val="a4"/>
@@ -36488,7 +37075,7 @@
           <w:numId w:val="3"/>
         </w:numPr>
       </w:pPr>
-      <w:hyperlink r:id="rId137" w:history="1">
+      <w:hyperlink r:id="rId139" w:history="1">
         <w:r>
           <w:rPr>
             <w:rStyle w:val="a4"/>
@@ -36511,7 +37098,7 @@
           <w:rStyle w:val="a4"/>
         </w:rPr>
       </w:pPr>
-      <w:hyperlink r:id="rId138" w:history="1">
+      <w:hyperlink r:id="rId140" w:history="1">
         <w:r>
           <w:rPr>
             <w:rStyle w:val="a4"/>
@@ -36528,7 +37115,7 @@
           <w:numId w:val="3"/>
         </w:numPr>
       </w:pPr>
-      <w:hyperlink r:id="rId139" w:history="1">
+      <w:hyperlink r:id="rId141" w:history="1">
         <w:r>
           <w:rPr>
             <w:rStyle w:val="a4"/>
@@ -36545,7 +37132,7 @@
           <w:numId w:val="3"/>
         </w:numPr>
       </w:pPr>
-      <w:hyperlink r:id="rId140" w:history="1">
+      <w:hyperlink r:id="rId142" w:history="1">
         <w:r>
           <w:rPr>
             <w:rStyle w:val="a4"/>
@@ -36562,7 +37149,7 @@
           <w:numId w:val="3"/>
         </w:numPr>
       </w:pPr>
-      <w:hyperlink r:id="rId141" w:history="1">
+      <w:hyperlink r:id="rId143" w:history="1">
         <w:r>
           <w:rPr>
             <w:rStyle w:val="a4"/>
@@ -36582,7 +37169,7 @@
           <w:rStyle w:val="a4"/>
         </w:rPr>
       </w:pPr>
-      <w:hyperlink r:id="rId142" w:history="1">
+      <w:hyperlink r:id="rId144" w:history="1">
         <w:r>
           <w:rPr>
             <w:rStyle w:val="a4"/>
@@ -36602,7 +37189,7 @@
           <w:rStyle w:val="a4"/>
         </w:rPr>
       </w:pPr>
-      <w:hyperlink r:id="rId143" w:history="1">
+      <w:hyperlink r:id="rId145" w:history="1">
         <w:r>
           <w:rPr>
             <w:rStyle w:val="a4"/>
@@ -36619,7 +37206,7 @@
           <w:numId w:val="3"/>
         </w:numPr>
       </w:pPr>
-      <w:hyperlink r:id="rId144" w:history="1">
+      <w:hyperlink r:id="rId146" w:history="1">
         <w:r>
           <w:rPr>
             <w:rStyle w:val="a4"/>
@@ -36636,7 +37223,7 @@
           <w:numId w:val="3"/>
         </w:numPr>
       </w:pPr>
-      <w:hyperlink r:id="rId145" w:history="1">
+      <w:hyperlink r:id="rId147" w:history="1">
         <w:r>
           <w:rPr>
             <w:rStyle w:val="a4"/>
@@ -36656,7 +37243,7 @@
           <w:rStyle w:val="a4"/>
         </w:rPr>
       </w:pPr>
-      <w:hyperlink r:id="rId146" w:history="1">
+      <w:hyperlink r:id="rId148" w:history="1">
         <w:r>
           <w:rPr>
             <w:rStyle w:val="a4"/>
@@ -36673,7 +37260,7 @@
           <w:numId w:val="3"/>
         </w:numPr>
       </w:pPr>
-      <w:hyperlink r:id="rId147" w:history="1">
+      <w:hyperlink r:id="rId149" w:history="1">
         <w:r>
           <w:rPr>
             <w:rStyle w:val="a4"/>
@@ -36695,7 +37282,7 @@
           <w:u w:val="none"/>
         </w:rPr>
       </w:pPr>
-      <w:hyperlink r:id="rId148" w:history="1">
+      <w:hyperlink r:id="rId150" w:history="1">
         <w:r>
           <w:rPr>
             <w:rStyle w:val="a4"/>
@@ -36712,7 +37299,7 @@
           <w:numId w:val="3"/>
         </w:numPr>
       </w:pPr>
-      <w:hyperlink r:id="rId149" w:history="1">
+      <w:hyperlink r:id="rId151" w:history="1">
         <w:r>
           <w:rPr>
             <w:rStyle w:val="a4"/>
@@ -36734,7 +37321,7 @@
           <w:u w:val="none"/>
         </w:rPr>
       </w:pPr>
-      <w:hyperlink r:id="rId150" w:history="1">
+      <w:hyperlink r:id="rId152" w:history="1">
         <w:r>
           <w:rPr>
             <w:rStyle w:val="a4"/>
@@ -36751,7 +37338,7 @@
           <w:numId w:val="3"/>
         </w:numPr>
       </w:pPr>
-      <w:hyperlink r:id="rId151" w:history="1">
+      <w:hyperlink r:id="rId153" w:history="1">
         <w:r>
           <w:rPr>
             <w:rStyle w:val="a4"/>

</xml_diff>